<commit_message>
Adding updates to the host setup for perfSONAR
-jason
</commit_message>
<xml_diff>
--- a/perfSONAR/20160224-1-Dashboard-Setup.docx
+++ b/perfSONAR/20160224-1-Dashboard-Setup.docx
@@ -35,7 +35,13 @@
         <w:rPr>
           <w:rStyle w:val="SubtleEmphasis"/>
         </w:rPr>
-        <w:t>February 24</w:t>
+        <w:t xml:space="preserve">March </w:t>
+      </w:r>
+      <w:r>
+        <w:rPr>
+          <w:rStyle w:val="SubtleEmphasis"/>
+        </w:rPr>
+        <w:t>4</w:t>
       </w:r>
       <w:r>
         <w:rPr>
@@ -169,7 +175,13 @@
     </w:p>
     <w:p>
       <w:r>
-        <w:t>Install this package to</w:t>
+        <w:t xml:space="preserve">Install this package </w:t>
+      </w:r>
+      <w:r>
+        <w:t xml:space="preserve">if you are using versions before 3.5.1 </w:t>
+      </w:r>
+      <w:r>
+        <w:t>to</w:t>
       </w:r>
       <w:r>
         <w:t xml:space="preserve"> convert the configuration file f</w:t>
@@ -227,8 +239,62 @@
       </w:r>
       <w:proofErr w:type="spellEnd"/>
     </w:p>
+    <w:p>
+      <w:pPr>
+        <w:rPr>
+          <w:rFonts w:ascii="Courier" w:hAnsi="Courier"/>
+          <w:sz w:val="14"/>
+          <w:szCs w:val="14"/>
+        </w:rPr>
+      </w:pPr>
+    </w:p>
+    <w:p>
+      <w:r>
+        <w:t xml:space="preserve">If you are using 3.5.1 and above, install this software: </w:t>
+      </w:r>
+    </w:p>
     <w:p/>
     <w:p>
+      <w:pPr>
+        <w:rPr>
+          <w:rFonts w:ascii="Courier" w:hAnsi="Courier"/>
+          <w:sz w:val="14"/>
+          <w:szCs w:val="14"/>
+        </w:rPr>
+      </w:pPr>
+      <w:proofErr w:type="spellStart"/>
+      <w:proofErr w:type="gramStart"/>
+      <w:r>
+        <w:rPr>
+          <w:rFonts w:ascii="Courier" w:hAnsi="Courier"/>
+          <w:sz w:val="14"/>
+          <w:szCs w:val="14"/>
+        </w:rPr>
+        <w:t>sudo</w:t>
+      </w:r>
+      <w:proofErr w:type="spellEnd"/>
+      <w:proofErr w:type="gramEnd"/>
+      <w:r>
+        <w:rPr>
+          <w:rFonts w:ascii="Courier" w:hAnsi="Courier"/>
+          <w:sz w:val="14"/>
+          <w:szCs w:val="14"/>
+        </w:rPr>
+        <w:t xml:space="preserve"> yum install </w:t>
+      </w:r>
+      <w:proofErr w:type="spellStart"/>
+      <w:r>
+        <w:rPr>
+          <w:rFonts w:ascii="Courier" w:hAnsi="Courier"/>
+          <w:sz w:val="14"/>
+          <w:szCs w:val="14"/>
+        </w:rPr>
+        <w:t>perfsonar-meshconfig-jsonbuilder</w:t>
+      </w:r>
+      <w:proofErr w:type="spellEnd"/>
+    </w:p>
+    <w:p/>
+    <w:p>
       <w:r>
         <w:t>Copy t</w:t>
       </w:r>
@@ -256,7 +322,10 @@
         <w:t>a readable URL location</w:t>
       </w:r>
       <w:r>
-        <w:t xml:space="preserve"> (e.g. </w:t>
+        <w:t>.  If you are using versions prior to 3.5.1:</w:t>
+      </w:r>
+      <w:r>
+        <w:t xml:space="preserve"> </w:t>
       </w:r>
       <w:proofErr w:type="spellStart"/>
       <w:r>
@@ -347,10 +416,119 @@
         <w:t>/root</w:t>
       </w:r>
       <w:r>
-        <w:t>)</w:t>
-      </w:r>
-      <w:r>
-        <w:t xml:space="preserve"> so clients can consume it, e.g.: </w:t>
+        <w:t xml:space="preserve"> so clients can consume it.  If you are using version 3.5.1 and above: </w:t>
+      </w:r>
+      <w:proofErr w:type="spellStart"/>
+      <w:r>
+        <w:rPr>
+          <w:rFonts w:ascii="Courier" w:hAnsi="Courier"/>
+          <w:sz w:val="16"/>
+          <w:szCs w:val="16"/>
+        </w:rPr>
+        <w:t>cp</w:t>
+      </w:r>
+      <w:proofErr w:type="spellEnd"/>
+      <w:r>
+        <w:rPr>
+          <w:rFonts w:ascii="Courier" w:hAnsi="Courier"/>
+          <w:sz w:val="16"/>
+          <w:szCs w:val="16"/>
+        </w:rPr>
+        <w:t xml:space="preserve"> </w:t>
+      </w:r>
+      <w:proofErr w:type="spellStart"/>
+      <w:r>
+        <w:rPr>
+          <w:rFonts w:ascii="Courier" w:hAnsi="Courier"/>
+          <w:sz w:val="16"/>
+          <w:szCs w:val="16"/>
+        </w:rPr>
+        <w:t>osc-mesh.conf</w:t>
+      </w:r>
+      <w:proofErr w:type="spellEnd"/>
+      <w:r>
+        <w:rPr>
+          <w:rFonts w:ascii="Courier" w:hAnsi="Courier"/>
+          <w:sz w:val="16"/>
+          <w:szCs w:val="16"/>
+        </w:rPr>
+        <w:t xml:space="preserve"> </w:t>
+      </w:r>
+      <w:r>
+        <w:rPr>
+          <w:rFonts w:ascii="Courier" w:hAnsi="Courier"/>
+          <w:sz w:val="16"/>
+          <w:szCs w:val="16"/>
+        </w:rPr>
+        <w:t>/</w:t>
+      </w:r>
+      <w:proofErr w:type="spellStart"/>
+      <w:r>
+        <w:rPr>
+          <w:rFonts w:ascii="Courier" w:hAnsi="Courier"/>
+          <w:sz w:val="16"/>
+          <w:szCs w:val="16"/>
+        </w:rPr>
+        <w:t>usr</w:t>
+      </w:r>
+      <w:proofErr w:type="spellEnd"/>
+      <w:r>
+        <w:rPr>
+          <w:rFonts w:ascii="Courier" w:hAnsi="Courier"/>
+          <w:sz w:val="16"/>
+          <w:szCs w:val="16"/>
+        </w:rPr>
+        <w:t>/lib/</w:t>
+      </w:r>
+      <w:proofErr w:type="spellStart"/>
+      <w:r>
+        <w:rPr>
+          <w:rFonts w:ascii="Courier" w:hAnsi="Courier"/>
+          <w:sz w:val="16"/>
+          <w:szCs w:val="16"/>
+        </w:rPr>
+        <w:t>perfsonar</w:t>
+      </w:r>
+      <w:proofErr w:type="spellEnd"/>
+      <w:r>
+        <w:rPr>
+          <w:rFonts w:ascii="Courier" w:hAnsi="Courier"/>
+          <w:sz w:val="16"/>
+          <w:szCs w:val="16"/>
+        </w:rPr>
+        <w:t>/web-</w:t>
+      </w:r>
+      <w:proofErr w:type="spellStart"/>
+      <w:r>
+        <w:rPr>
+          <w:rFonts w:ascii="Courier" w:hAnsi="Courier"/>
+          <w:sz w:val="16"/>
+          <w:szCs w:val="16"/>
+        </w:rPr>
+        <w:t>ng</w:t>
+      </w:r>
+      <w:proofErr w:type="spellEnd"/>
+      <w:r>
+        <w:rPr>
+          <w:rFonts w:ascii="Courier" w:hAnsi="Courier"/>
+          <w:sz w:val="16"/>
+          <w:szCs w:val="16"/>
+        </w:rPr>
+        <w:t xml:space="preserve"> </w:t>
+      </w:r>
+      <w:r>
+        <w:rPr>
+          <w:rFonts w:ascii="Courier" w:hAnsi="Courier"/>
+          <w:sz w:val="16"/>
+          <w:szCs w:val="16"/>
+        </w:rPr>
+        <w:t>/root</w:t>
+      </w:r>
+      <w:r>
+        <w:t xml:space="preserve"> </w:t>
+      </w:r>
+      <w:r>
+        <w:t xml:space="preserve">e.g.: </w:t>
       </w:r>
     </w:p>
     <w:p/>
@@ -734,6 +912,7 @@
           <w:sz w:val="14"/>
           <w:szCs w:val="14"/>
         </w:rPr>
+        <w:lastRenderedPageBreak/>
         <w:t>##</w:t>
       </w:r>
     </w:p>
@@ -909,7 +1088,6 @@
         </w:rPr>
       </w:pPr>
       <w:r>
-        <w:lastRenderedPageBreak/>
         <w:t xml:space="preserve">This will ‘reset’ the dashboard configuration to a default state.  The next couple of steps will allow us to configure the dashboard to use the JSON configuration, which will dictate which dashboards are shown.  </w:t>
       </w:r>
     </w:p>
@@ -934,7 +1112,10 @@
     </w:p>
     <w:p>
       <w:r>
-        <w:t xml:space="preserve">Install the GUI Configuration agent for </w:t>
+        <w:t>If you are using below version 3.5.1, i</w:t>
+      </w:r>
+      <w:r>
+        <w:t xml:space="preserve">nstall the GUI Configuration agent for </w:t>
       </w:r>
       <w:proofErr w:type="spellStart"/>
       <w:r>
@@ -988,10 +1169,82 @@
       </w:r>
       <w:proofErr w:type="spellEnd"/>
     </w:p>
+    <w:p>
+      <w:pPr>
+        <w:rPr>
+          <w:rFonts w:ascii="Courier" w:hAnsi="Courier"/>
+          <w:sz w:val="14"/>
+          <w:szCs w:val="14"/>
+        </w:rPr>
+      </w:pPr>
+    </w:p>
+    <w:p>
+      <w:r>
+        <w:t xml:space="preserve">If you are using version 3.5.1 and </w:t>
+      </w:r>
+      <w:r>
+        <w:t xml:space="preserve">above </w:t>
+      </w:r>
+      <w:r>
+        <w:t>(note: this package may be installed on your system already):</w:t>
+      </w:r>
+    </w:p>
     <w:p/>
     <w:p>
-      <w:r>
-        <w:t xml:space="preserve">This </w:t>
+      <w:pPr>
+        <w:rPr>
+          <w:rFonts w:ascii="Courier" w:hAnsi="Courier"/>
+          <w:sz w:val="14"/>
+          <w:szCs w:val="14"/>
+        </w:rPr>
+      </w:pPr>
+      <w:proofErr w:type="spellStart"/>
+      <w:proofErr w:type="gramStart"/>
+      <w:r>
+        <w:rPr>
+          <w:rFonts w:ascii="Courier" w:hAnsi="Courier"/>
+          <w:sz w:val="14"/>
+          <w:szCs w:val="14"/>
+        </w:rPr>
+        <w:t>sudo</w:t>
+      </w:r>
+      <w:proofErr w:type="spellEnd"/>
+      <w:proofErr w:type="gramEnd"/>
+      <w:r>
+        <w:rPr>
+          <w:rFonts w:ascii="Courier" w:hAnsi="Courier"/>
+          <w:sz w:val="14"/>
+          <w:szCs w:val="14"/>
+        </w:rPr>
+        <w:t xml:space="preserve"> yum install </w:t>
+      </w:r>
+      <w:proofErr w:type="spellStart"/>
+      <w:r>
+        <w:rPr>
+          <w:rFonts w:ascii="Courier" w:hAnsi="Courier"/>
+          <w:sz w:val="14"/>
+          <w:szCs w:val="14"/>
+        </w:rPr>
+        <w:t>perfsonar-meshconfig-guiagent</w:t>
+      </w:r>
+      <w:proofErr w:type="spellEnd"/>
+    </w:p>
+    <w:p/>
+    <w:p>
+      <w:r>
+        <w:t xml:space="preserve">If you are using </w:t>
+      </w:r>
+      <w:r>
+        <w:t xml:space="preserve">below </w:t>
+      </w:r>
+      <w:r>
+        <w:t xml:space="preserve">version 3.5.1, </w:t>
+      </w:r>
+      <w:r>
+        <w:t>t</w:t>
+      </w:r>
+      <w:r>
+        <w:t xml:space="preserve">his </w:t>
       </w:r>
       <w:r>
         <w:t xml:space="preserve">will install </w:t>
@@ -1022,8 +1275,21 @@
       </w:r>
       <w:proofErr w:type="spellEnd"/>
       <w:r>
-        <w:t xml:space="preserve">’ if necessary) </w:t>
-      </w:r>
+        <w:t>’ if necessary)</w:t>
+      </w:r>
+      <w:r>
+        <w:t>:</w:t>
+      </w:r>
+    </w:p>
+    <w:p/>
+    <w:p>
+      <w:pPr>
+        <w:rPr>
+          <w:rFonts w:ascii="Courier" w:hAnsi="Courier"/>
+          <w:sz w:val="14"/>
+          <w:szCs w:val="14"/>
+        </w:rPr>
+      </w:pPr>
       <w:r>
         <w:rPr>
           <w:rFonts w:ascii="Courier" w:hAnsi="Courier"/>
@@ -1096,8 +1362,90 @@
         <w:t>gui_agent_configuration.conf</w:t>
       </w:r>
       <w:proofErr w:type="spellEnd"/>
-      <w:r>
-        <w:t xml:space="preserve"> and add the following</w:t>
+    </w:p>
+    <w:p>
+      <w:pPr>
+        <w:rPr>
+          <w:rFonts w:ascii="Courier" w:hAnsi="Courier"/>
+          <w:sz w:val="14"/>
+          <w:szCs w:val="14"/>
+        </w:rPr>
+      </w:pPr>
+    </w:p>
+    <w:p>
+      <w:r>
+        <w:t xml:space="preserve">If you are using version 3.5.1 and </w:t>
+      </w:r>
+      <w:r>
+        <w:t>above:</w:t>
+      </w:r>
+    </w:p>
+    <w:p/>
+    <w:p>
+      <w:r>
+        <w:rPr>
+          <w:rFonts w:ascii="Courier" w:hAnsi="Courier"/>
+          <w:sz w:val="14"/>
+          <w:szCs w:val="14"/>
+        </w:rPr>
+        <w:t>/</w:t>
+      </w:r>
+      <w:proofErr w:type="spellStart"/>
+      <w:r>
+        <w:rPr>
+          <w:rFonts w:ascii="Courier" w:hAnsi="Courier"/>
+          <w:sz w:val="14"/>
+          <w:szCs w:val="14"/>
+        </w:rPr>
+        <w:t>etc</w:t>
+      </w:r>
+      <w:proofErr w:type="spellEnd"/>
+      <w:r>
+        <w:rPr>
+          <w:rFonts w:ascii="Courier" w:hAnsi="Courier"/>
+          <w:sz w:val="14"/>
+          <w:szCs w:val="14"/>
+        </w:rPr>
+        <w:t>/</w:t>
+      </w:r>
+      <w:proofErr w:type="spellStart"/>
+      <w:r>
+        <w:rPr>
+          <w:rFonts w:ascii="Courier" w:hAnsi="Courier"/>
+          <w:sz w:val="14"/>
+          <w:szCs w:val="14"/>
+        </w:rPr>
+        <w:t>perfsonar</w:t>
+      </w:r>
+      <w:proofErr w:type="spellEnd"/>
+      <w:r>
+        <w:rPr>
+          <w:rFonts w:ascii="Courier" w:hAnsi="Courier"/>
+          <w:sz w:val="14"/>
+          <w:szCs w:val="14"/>
+        </w:rPr>
+        <w:t>/</w:t>
+      </w:r>
+      <w:proofErr w:type="spellStart"/>
+      <w:r>
+        <w:rPr>
+          <w:rFonts w:ascii="Courier" w:hAnsi="Courier"/>
+          <w:sz w:val="14"/>
+          <w:szCs w:val="14"/>
+        </w:rPr>
+        <w:t>meshconfig-guiagent.conf</w:t>
+      </w:r>
+      <w:proofErr w:type="spellEnd"/>
+    </w:p>
+    <w:p/>
+    <w:p>
+      <w:proofErr w:type="gramStart"/>
+      <w:r>
+        <w:t>add</w:t>
+      </w:r>
+      <w:proofErr w:type="gramEnd"/>
+      <w:r>
+        <w:t xml:space="preserve"> the following</w:t>
       </w:r>
       <w:r>
         <w:t xml:space="preserve"> to the bottom</w:t>
@@ -1244,7 +1592,15 @@
         </w:rPr>
       </w:pPr>
       <w:r>
-        <w:t>After this step, run a script to regenerate the YAML file you changed above:</w:t>
+        <w:t>If you are</w:t>
+      </w:r>
+      <w:r>
+        <w:t xml:space="preserve"> using below version 3.5.1</w:t>
+      </w:r>
+      <w:bookmarkStart w:id="0" w:name="_GoBack"/>
+      <w:bookmarkEnd w:id="0"/>
+      <w:r>
+        <w:t>, run a script to regenerate the YAML file you changed above:</w:t>
       </w:r>
     </w:p>
     <w:p>
@@ -1338,6 +1694,139 @@
         <w:t>generate_gui_configuration</w:t>
       </w:r>
       <w:proofErr w:type="spellEnd"/>
+    </w:p>
+    <w:p>
+      <w:pPr>
+        <w:rPr>
+          <w:rFonts w:ascii="Courier" w:hAnsi="Courier"/>
+          <w:sz w:val="14"/>
+          <w:szCs w:val="14"/>
+        </w:rPr>
+      </w:pPr>
+    </w:p>
+    <w:p>
+      <w:pPr>
+        <w:rPr>
+          <w:rFonts w:ascii="Courier" w:hAnsi="Courier"/>
+          <w:sz w:val="14"/>
+          <w:szCs w:val="14"/>
+        </w:rPr>
+      </w:pPr>
+      <w:r>
+        <w:t xml:space="preserve">If you are using </w:t>
+      </w:r>
+      <w:r>
+        <w:t>version 3.5.1 and above:</w:t>
+      </w:r>
+    </w:p>
+    <w:p>
+      <w:pPr>
+        <w:rPr>
+          <w:rFonts w:ascii="Courier" w:hAnsi="Courier"/>
+          <w:sz w:val="14"/>
+          <w:szCs w:val="14"/>
+        </w:rPr>
+      </w:pPr>
+    </w:p>
+    <w:p>
+      <w:pPr>
+        <w:rPr>
+          <w:rFonts w:ascii="Courier" w:hAnsi="Courier"/>
+          <w:sz w:val="14"/>
+          <w:szCs w:val="14"/>
+        </w:rPr>
+      </w:pPr>
+      <w:proofErr w:type="spellStart"/>
+      <w:proofErr w:type="gramStart"/>
+      <w:r>
+        <w:rPr>
+          <w:rFonts w:ascii="Courier" w:hAnsi="Courier"/>
+          <w:sz w:val="14"/>
+          <w:szCs w:val="14"/>
+        </w:rPr>
+        <w:t>sudo</w:t>
+      </w:r>
+      <w:proofErr w:type="spellEnd"/>
+      <w:proofErr w:type="gramEnd"/>
+      <w:r>
+        <w:rPr>
+          <w:rFonts w:ascii="Courier" w:hAnsi="Courier"/>
+          <w:sz w:val="14"/>
+          <w:szCs w:val="14"/>
+        </w:rPr>
+        <w:t xml:space="preserve"> </w:t>
+      </w:r>
+      <w:r>
+        <w:rPr>
+          <w:rFonts w:ascii="Courier" w:hAnsi="Courier"/>
+          <w:sz w:val="14"/>
+          <w:szCs w:val="14"/>
+        </w:rPr>
+        <w:t>/</w:t>
+      </w:r>
+      <w:proofErr w:type="spellStart"/>
+      <w:r>
+        <w:rPr>
+          <w:rFonts w:ascii="Courier" w:hAnsi="Courier"/>
+          <w:sz w:val="14"/>
+          <w:szCs w:val="14"/>
+        </w:rPr>
+        <w:t>usr</w:t>
+      </w:r>
+      <w:proofErr w:type="spellEnd"/>
+      <w:r>
+        <w:rPr>
+          <w:rFonts w:ascii="Courier" w:hAnsi="Courier"/>
+          <w:sz w:val="14"/>
+          <w:szCs w:val="14"/>
+        </w:rPr>
+        <w:t>/lib/</w:t>
+      </w:r>
+      <w:proofErr w:type="spellStart"/>
+      <w:r>
+        <w:rPr>
+          <w:rFonts w:ascii="Courier" w:hAnsi="Courier"/>
+          <w:sz w:val="14"/>
+          <w:szCs w:val="14"/>
+        </w:rPr>
+        <w:t>perfsonar</w:t>
+      </w:r>
+      <w:proofErr w:type="spellEnd"/>
+      <w:r>
+        <w:rPr>
+          <w:rFonts w:ascii="Courier" w:hAnsi="Courier"/>
+          <w:sz w:val="14"/>
+          <w:szCs w:val="14"/>
+        </w:rPr>
+        <w:t>/bin</w:t>
+      </w:r>
+      <w:r>
+        <w:rPr>
+          <w:rFonts w:ascii="Courier" w:hAnsi="Courier"/>
+          <w:sz w:val="14"/>
+          <w:szCs w:val="14"/>
+        </w:rPr>
+        <w:t>/</w:t>
+      </w:r>
+      <w:proofErr w:type="spellStart"/>
+      <w:r>
+        <w:rPr>
+          <w:rFonts w:ascii="Courier" w:hAnsi="Courier"/>
+          <w:sz w:val="14"/>
+          <w:szCs w:val="14"/>
+        </w:rPr>
+        <w:t>generate_gui_configuration</w:t>
+      </w:r>
+      <w:proofErr w:type="spellEnd"/>
+    </w:p>
+    <w:p>
+      <w:pPr>
+        <w:rPr>
+          <w:rFonts w:ascii="Courier" w:hAnsi="Courier"/>
+          <w:sz w:val="14"/>
+          <w:szCs w:val="14"/>
+        </w:rPr>
+      </w:pPr>
     </w:p>
     <w:p>
       <w:pPr>
@@ -1615,10 +2104,7 @@
         <w:t>http://lcf-dashboard.es.net</w:t>
       </w:r>
     </w:p>
-    <w:p>
-      <w:bookmarkStart w:id="0" w:name="_GoBack"/>
-      <w:bookmarkEnd w:id="0"/>
-    </w:p>
+    <w:p/>
     <w:p>
       <w:r>
         <w:t xml:space="preserve">You should now be able to view the results of the checks being run. </w:t>

</xml_diff>